<commit_message>
Aanpassingen maken, zodat de usecase beschrijvingen dezelfde structuur heeft
</commit_message>
<xml_diff>
--- a/Analyse/LoginEnRegistratieModule.docx
+++ b/Analyse/LoginEnRegistratieModule.docx
@@ -20,13 +20,13 @@
       </w:pPr>
       <w:proofErr w:type="spellStart"/>
       <w:r>
-        <w:t>Use</w:t>
+        <w:t>Us</w:t>
+      </w:r>
+      <w:r>
+        <w:t>ecase</w:t>
       </w:r>
       <w:proofErr w:type="spellEnd"/>
       <w:r>
-        <w:t xml:space="preserve"> case</w:t>
-      </w:r>
-      <w:r>
         <w:t xml:space="preserve"> beschrijving</w:t>
       </w:r>
     </w:p>
@@ -85,6 +85,12 @@
       </w:r>
       <w:r>
         <w:t xml:space="preserve"> e-mail adres</w:t>
+      </w:r>
+      <w:r>
+        <w:t xml:space="preserve">, </w:t>
+      </w:r>
+      <w:r>
+        <w:t>speler naam</w:t>
       </w:r>
       <w:r>
         <w:t xml:space="preserve">, </w:t>
@@ -128,19 +134,6 @@
     </w:p>
     <w:p>
       <w:pPr>
-        <w:ind w:firstLine="708"/>
-      </w:pPr>
-      <w:hyperlink r:id="rId5" w:history="1">
-        <w:r>
-          <w:rPr>
-            <w:rStyle w:val="Hyperlink"/>
-          </w:rPr>
-          <w:t>https://docs.microsoft.com/en-us/dotnet/api/system.security.cryptography?view=net-5.0</w:t>
-        </w:r>
-      </w:hyperlink>
-    </w:p>
-    <w:p>
-      <w:pPr>
         <w:pStyle w:val="Lijstalinea"/>
         <w:numPr>
           <w:ilvl w:val="0"/>
@@ -163,6 +156,39 @@
         <w:t>#1000</w:t>
       </w:r>
     </w:p>
+    <w:p>
+      <w:pPr>
+        <w:pStyle w:val="Lijstalinea"/>
+        <w:numPr>
+          <w:ilvl w:val="0"/>
+          <w:numId w:val="3"/>
+        </w:numPr>
+      </w:pPr>
+      <w:r>
+        <w:t xml:space="preserve">Bij niet </w:t>
+      </w:r>
+      <w:proofErr w:type="spellStart"/>
+      <w:r>
+        <w:t>localhost</w:t>
+      </w:r>
+      <w:proofErr w:type="spellEnd"/>
+      <w:r>
+        <w:t xml:space="preserve"> verbinding inlog </w:t>
+      </w:r>
+      <w:proofErr w:type="spellStart"/>
+      <w:r>
+        <w:t>trottlen</w:t>
+      </w:r>
+      <w:proofErr w:type="spellEnd"/>
+      <w:r>
+        <w:t xml:space="preserve"> bij fout password.</w:t>
+      </w:r>
+    </w:p>
+    <w:p>
+      <w:pPr>
+        <w:pStyle w:val="Lijstalinea"/>
+      </w:pPr>
+    </w:p>
     <w:p/>
     <w:p>
       <w:pPr>
@@ -179,7 +205,19 @@
     </w:p>
     <w:p>
       <w:r>
-        <w:t>De beheerder kan het registratie module uitschakelen indien dit gewenst is. Ten slot kan de beheerder de gebruikers exporteren naar een CSV bestand.</w:t>
+        <w:t xml:space="preserve">De beheerder kan het registratie module uitschakelen indien dit gewenst is. </w:t>
+      </w:r>
+      <w:r>
+        <w:t>Tot</w:t>
+      </w:r>
+      <w:r>
+        <w:t xml:space="preserve"> slot kan de beheerder de gebruikers exporteren naar een </w:t>
+      </w:r>
+      <w:r>
+        <w:t>Excel</w:t>
+      </w:r>
+      <w:r>
+        <w:t xml:space="preserve"> bestand.</w:t>
       </w:r>
     </w:p>
     <w:p/>
@@ -192,16 +230,16 @@
           <w:noProof/>
         </w:rPr>
         <w:drawing>
-          <wp:anchor distT="107950" distB="323850" distL="114300" distR="114300" simplePos="0" relativeHeight="251658240" behindDoc="0" locked="0" layoutInCell="1" allowOverlap="1" wp14:anchorId="011B85FA" wp14:editId="39C4B275">
+          <wp:anchor distT="107950" distB="323850" distL="114300" distR="114300" simplePos="0" relativeHeight="251658240" behindDoc="0" locked="0" layoutInCell="1" allowOverlap="1" wp14:anchorId="011B85FA" wp14:editId="7D6052FB">
             <wp:simplePos x="0" y="0"/>
             <wp:positionH relativeFrom="column">
-              <wp:posOffset>898525</wp:posOffset>
+              <wp:posOffset>1224703</wp:posOffset>
             </wp:positionH>
             <wp:positionV relativeFrom="paragraph">
-              <wp:posOffset>49530</wp:posOffset>
+              <wp:posOffset>110702</wp:posOffset>
             </wp:positionV>
-            <wp:extent cx="3794125" cy="3267053"/>
-            <wp:effectExtent l="0" t="0" r="0" b="0"/>
+            <wp:extent cx="3453130" cy="3140561"/>
+            <wp:effectExtent l="0" t="0" r="0" b="3175"/>
             <wp:wrapNone/>
             <wp:docPr id="1" name="Afbeelding 1"/>
             <wp:cNvGraphicFramePr>
@@ -215,7 +253,7 @@
                     <pic:cNvPicPr/>
                   </pic:nvPicPr>
                   <pic:blipFill>
-                    <a:blip r:embed="rId6">
+                    <a:blip r:embed="rId5">
                       <a:extLst>
                         <a:ext uri="{28A0092B-C50C-407E-A947-70E740481C1C}">
                           <a14:useLocalDpi xmlns:a14="http://schemas.microsoft.com/office/drawing/2010/main" val="0"/>
@@ -229,7 +267,7 @@
                   <pic:spPr>
                     <a:xfrm>
                       <a:off x="0" y="0"/>
-                      <a:ext cx="3794125" cy="3267053"/>
+                      <a:ext cx="3488211" cy="3172467"/>
                     </a:xfrm>
                     <a:prstGeom prst="rect">
                       <a:avLst/>
@@ -276,6 +314,531 @@
       </w:pPr>
       <w:r>
         <w:lastRenderedPageBreak/>
+        <w:t>BEZOEKEN</w:t>
+      </w:r>
+      <w:r>
+        <w:t xml:space="preserve"> USECASE</w:t>
+      </w:r>
+    </w:p>
+    <w:p>
+      <w:pPr>
+        <w:rPr>
+          <w:lang w:val="nl-NL"/>
+        </w:rPr>
+      </w:pPr>
+      <w:r>
+        <w:rPr>
+          <w:b/>
+          <w:bCs/>
+          <w:lang w:val="nl-NL"/>
+        </w:rPr>
+        <w:t>Functionaliteit</w:t>
+      </w:r>
+      <w:r>
+        <w:rPr>
+          <w:lang w:val="nl-NL"/>
+        </w:rPr>
+        <w:t xml:space="preserve">: </w:t>
+      </w:r>
+      <w:r>
+        <w:rPr>
+          <w:lang w:val="nl-NL"/>
+        </w:rPr>
+        <w:t>Verder gaan zonder aan te melden.</w:t>
+      </w:r>
+    </w:p>
+    <w:p>
+      <w:pPr>
+        <w:rPr>
+          <w:lang w:val="nl-NL"/>
+        </w:rPr>
+      </w:pPr>
+      <w:r>
+        <w:rPr>
+          <w:b/>
+          <w:bCs/>
+          <w:lang w:val="nl-NL"/>
+        </w:rPr>
+        <w:t>Normaal verloop:</w:t>
+      </w:r>
+      <w:r>
+        <w:rPr>
+          <w:b/>
+          <w:bCs/>
+          <w:lang w:val="nl-NL"/>
+        </w:rPr>
+        <w:t xml:space="preserve"> </w:t>
+      </w:r>
+      <w:r>
+        <w:rPr>
+          <w:lang w:val="nl-NL"/>
+        </w:rPr>
+        <w:t xml:space="preserve">De bezoeker komt op de applicatie en kiest om verder te gaan als bezoeker kan direct nadien de drankenkaart of evenementenlijst raadplegen. </w:t>
+      </w:r>
+    </w:p>
+    <w:p>
+      <w:pPr>
+        <w:rPr>
+          <w:lang w:val="nl-NL"/>
+        </w:rPr>
+      </w:pPr>
+    </w:p>
+    <w:p>
+      <w:pPr>
+        <w:pStyle w:val="Kop2"/>
+      </w:pPr>
+      <w:r>
+        <w:t>REGISTRATIE USECASE</w:t>
+      </w:r>
+    </w:p>
+    <w:p>
+      <w:pPr>
+        <w:rPr>
+          <w:lang w:val="nl-NL"/>
+        </w:rPr>
+      </w:pPr>
+      <w:r>
+        <w:rPr>
+          <w:b/>
+          <w:bCs/>
+          <w:lang w:val="nl-NL"/>
+        </w:rPr>
+        <w:t>Functionaliteit</w:t>
+      </w:r>
+      <w:r>
+        <w:rPr>
+          <w:lang w:val="nl-NL"/>
+        </w:rPr>
+        <w:t xml:space="preserve">: </w:t>
+      </w:r>
+      <w:r>
+        <w:rPr>
+          <w:lang w:val="nl-NL"/>
+        </w:rPr>
+        <w:t>Registratie door een bezoeker voor een persoonlijke klantenprofiel.</w:t>
+      </w:r>
+    </w:p>
+    <w:p>
+      <w:pPr>
+        <w:rPr>
+          <w:lang w:val="nl-NL"/>
+        </w:rPr>
+      </w:pPr>
+      <w:r>
+        <w:rPr>
+          <w:b/>
+          <w:bCs/>
+          <w:lang w:val="nl-NL"/>
+        </w:rPr>
+        <w:t>Normaal verloop</w:t>
+      </w:r>
+      <w:r>
+        <w:rPr>
+          <w:lang w:val="nl-NL"/>
+        </w:rPr>
+        <w:t xml:space="preserve">: </w:t>
+      </w:r>
+      <w:r>
+        <w:rPr>
+          <w:lang w:val="nl-NL"/>
+        </w:rPr>
+        <w:t>De bezoeker drukt op registreren en wordt zo naar een registratieformulier doorverwezen waar er wordt gevraagd om de volgende verplichte gegevens: Naam, voornaam, geboortedatum, e-mailadres en een 4 pincode van 4 cijfers waar hij/zij zich later mee wenst aan te melden. Ook kan de klant een speler naam instellen, maar dit veld is niet verplicht.</w:t>
+      </w:r>
+    </w:p>
+    <w:p>
+      <w:pPr>
+        <w:rPr>
+          <w:lang w:val="nl-NL"/>
+        </w:rPr>
+      </w:pPr>
+    </w:p>
+    <w:p>
+      <w:pPr>
+        <w:pStyle w:val="Kop2"/>
+      </w:pPr>
+      <w:r>
+        <w:t>LOGIN</w:t>
+      </w:r>
+      <w:r>
+        <w:t xml:space="preserve"> USECASE</w:t>
+      </w:r>
+    </w:p>
+    <w:p>
+      <w:pPr>
+        <w:rPr>
+          <w:lang w:val="nl-NL"/>
+        </w:rPr>
+      </w:pPr>
+      <w:r>
+        <w:rPr>
+          <w:b/>
+          <w:bCs/>
+          <w:lang w:val="nl-NL"/>
+        </w:rPr>
+        <w:t>Functionaliteit</w:t>
+      </w:r>
+      <w:r>
+        <w:rPr>
+          <w:lang w:val="nl-NL"/>
+        </w:rPr>
+        <w:t xml:space="preserve">: </w:t>
+      </w:r>
+      <w:r>
+        <w:rPr>
+          <w:lang w:val="nl-NL"/>
+        </w:rPr>
+        <w:t>Aanmelden van de klant</w:t>
+      </w:r>
+    </w:p>
+    <w:p>
+      <w:pPr>
+        <w:rPr>
+          <w:lang w:val="nl-NL"/>
+        </w:rPr>
+      </w:pPr>
+      <w:r>
+        <w:rPr>
+          <w:b/>
+          <w:bCs/>
+          <w:lang w:val="nl-NL"/>
+        </w:rPr>
+        <w:t>Normaal verloop</w:t>
+      </w:r>
+      <w:r>
+        <w:rPr>
+          <w:lang w:val="nl-NL"/>
+        </w:rPr>
+        <w:t>:</w:t>
+      </w:r>
+      <w:r>
+        <w:rPr>
+          <w:lang w:val="nl-NL"/>
+        </w:rPr>
+        <w:t xml:space="preserve"> De klant logt zich in door op aanmelden te drukken en zijn gebruikersnaam met zijn pincode van 4 cijfers in te geven. </w:t>
+      </w:r>
+    </w:p>
+    <w:p>
+      <w:pPr>
+        <w:rPr>
+          <w:lang w:val="nl-NL"/>
+        </w:rPr>
+      </w:pPr>
+      <w:r>
+        <w:rPr>
+          <w:b/>
+          <w:bCs/>
+          <w:lang w:val="nl-NL"/>
+        </w:rPr>
+        <w:t>Uitzonderingen:</w:t>
+      </w:r>
+      <w:r>
+        <w:rPr>
+          <w:b/>
+          <w:bCs/>
+          <w:lang w:val="nl-NL"/>
+        </w:rPr>
+        <w:t xml:space="preserve"> </w:t>
+      </w:r>
+      <w:r>
+        <w:rPr>
+          <w:lang w:val="nl-NL"/>
+        </w:rPr>
+        <w:t>[a]</w:t>
+      </w:r>
+      <w:r>
+        <w:rPr>
+          <w:lang w:val="nl-NL"/>
+        </w:rPr>
+        <w:t>Na een foute poging wordt er een subtiele hint gegeven naar “wachtwoord vergeten”</w:t>
+      </w:r>
+      <w:r>
+        <w:rPr>
+          <w:lang w:val="nl-NL"/>
+        </w:rPr>
+        <w:t xml:space="preserve">. </w:t>
+      </w:r>
+    </w:p>
+    <w:p/>
+    <w:p>
+      <w:pPr>
+        <w:pStyle w:val="Kop2"/>
+      </w:pPr>
+      <w:r>
+        <w:t>WACHTWOORD VERGETEN USECASE</w:t>
+      </w:r>
+    </w:p>
+    <w:p>
+      <w:pPr>
+        <w:rPr>
+          <w:lang w:val="nl-NL"/>
+        </w:rPr>
+      </w:pPr>
+      <w:r>
+        <w:rPr>
+          <w:b/>
+          <w:bCs/>
+          <w:lang w:val="nl-NL"/>
+        </w:rPr>
+        <w:t>Functionaliteit</w:t>
+      </w:r>
+      <w:r>
+        <w:rPr>
+          <w:lang w:val="nl-NL"/>
+        </w:rPr>
+        <w:t xml:space="preserve">: </w:t>
+      </w:r>
+      <w:r>
+        <w:rPr>
+          <w:lang w:val="nl-NL"/>
+        </w:rPr>
+        <w:t>De klant moet kunnen inloggen, ook als hij/zij zijn passwoord is vergeten</w:t>
+      </w:r>
+    </w:p>
+    <w:p>
+      <w:pPr>
+        <w:rPr>
+          <w:lang w:val="nl-NL"/>
+        </w:rPr>
+      </w:pPr>
+      <w:r>
+        <w:rPr>
+          <w:b/>
+          <w:bCs/>
+          <w:lang w:val="nl-NL"/>
+        </w:rPr>
+        <w:t>Normaal verloop</w:t>
+      </w:r>
+      <w:r>
+        <w:rPr>
+          <w:lang w:val="nl-NL"/>
+        </w:rPr>
+        <w:t xml:space="preserve">: </w:t>
+      </w:r>
+    </w:p>
+    <w:p>
+      <w:pPr>
+        <w:rPr>
+          <w:lang w:val="nl-NL"/>
+        </w:rPr>
+      </w:pPr>
+      <w:r>
+        <w:rPr>
+          <w:lang w:val="nl-NL"/>
+        </w:rPr>
+        <w:t>De klant probeert in te loggen maar weet zijn passwoord niet meer, hij/zij kan een passwoord reset aanvragen door op “wachtwoord vergeten” te drukken. Er wordt dan een willekeuring wachtwoord gegenereerd door de server waarmee de gebruiker een nieuw passwoord kan aanmaken.</w:t>
+      </w:r>
+    </w:p>
+    <w:p>
+      <w:pPr>
+        <w:pStyle w:val="Kop2"/>
+      </w:pPr>
+    </w:p>
+    <w:p>
+      <w:pPr>
+        <w:pStyle w:val="Kop2"/>
+      </w:pPr>
+      <w:r>
+        <w:t xml:space="preserve">GEBRUIKERS OVERZICHT </w:t>
+      </w:r>
+      <w:r>
+        <w:t>USECASE</w:t>
+      </w:r>
+    </w:p>
+    <w:p>
+      <w:pPr>
+        <w:rPr>
+          <w:lang w:val="nl-NL"/>
+        </w:rPr>
+      </w:pPr>
+      <w:r>
+        <w:rPr>
+          <w:b/>
+          <w:bCs/>
+          <w:lang w:val="nl-NL"/>
+        </w:rPr>
+        <w:t>Functionaliteit</w:t>
+      </w:r>
+      <w:r>
+        <w:rPr>
+          <w:lang w:val="nl-NL"/>
+        </w:rPr>
+        <w:t xml:space="preserve">: </w:t>
+      </w:r>
+      <w:r>
+        <w:rPr>
+          <w:lang w:val="nl-NL"/>
+        </w:rPr>
+        <w:t>Overzicht van gebruikers raadplegen</w:t>
+      </w:r>
+    </w:p>
+    <w:p>
+      <w:pPr>
+        <w:rPr>
+          <w:lang w:val="nl-NL"/>
+        </w:rPr>
+      </w:pPr>
+      <w:r>
+        <w:rPr>
+          <w:b/>
+          <w:bCs/>
+          <w:lang w:val="nl-NL"/>
+        </w:rPr>
+        <w:t>Normaal verloop</w:t>
+      </w:r>
+      <w:r>
+        <w:rPr>
+          <w:lang w:val="nl-NL"/>
+        </w:rPr>
+        <w:t xml:space="preserve">: </w:t>
+      </w:r>
+    </w:p>
+    <w:p>
+      <w:pPr>
+        <w:rPr>
+          <w:lang w:val="nl-NL"/>
+        </w:rPr>
+      </w:pPr>
+      <w:r>
+        <w:rPr>
+          <w:lang w:val="nl-NL"/>
+        </w:rPr>
+        <w:t>De administrator/beheerder kan  een tabel met de meest belangrijkste data van alle gebruikers raadplegen. Hij/zij kan hier ook de gebruiker verwijderen, wijzigen, toevoegen.</w:t>
+      </w:r>
+    </w:p>
+    <w:p>
+      <w:pPr>
+        <w:rPr>
+          <w:lang w:val="nl-NL"/>
+        </w:rPr>
+      </w:pPr>
+      <w:r>
+        <w:rPr>
+          <w:lang w:val="nl-NL"/>
+        </w:rPr>
+        <w:t xml:space="preserve">De volgende belangrijke data is zichtbaar: Naam, voornaam, </w:t>
+      </w:r>
+      <w:r>
+        <w:rPr>
+          <w:lang w:val="nl-NL"/>
+        </w:rPr>
+        <w:t>speler naam</w:t>
+      </w:r>
+      <w:r>
+        <w:rPr>
+          <w:lang w:val="nl-NL"/>
+        </w:rPr>
+        <w:t>, drankenkaarten</w:t>
+      </w:r>
+    </w:p>
+    <w:p>
+      <w:pPr>
+        <w:rPr>
+          <w:lang w:val="nl-NL"/>
+        </w:rPr>
+      </w:pPr>
+      <w:r>
+        <w:rPr>
+          <w:lang w:val="nl-NL"/>
+        </w:rPr>
+        <w:br w:type="page"/>
+      </w:r>
+    </w:p>
+    <w:p>
+      <w:pPr>
+        <w:pStyle w:val="Kop2"/>
+      </w:pPr>
+      <w:r>
+        <w:lastRenderedPageBreak/>
+        <w:t>REGISTRATIE</w:t>
+      </w:r>
+      <w:r>
+        <w:t xml:space="preserve"> USECASE</w:t>
+      </w:r>
+    </w:p>
+    <w:p>
+      <w:pPr>
+        <w:rPr>
+          <w:lang w:val="nl-NL"/>
+        </w:rPr>
+      </w:pPr>
+      <w:r>
+        <w:rPr>
+          <w:b/>
+          <w:bCs/>
+          <w:lang w:val="nl-NL"/>
+        </w:rPr>
+        <w:t>Functionaliteit</w:t>
+      </w:r>
+      <w:r>
+        <w:rPr>
+          <w:lang w:val="nl-NL"/>
+        </w:rPr>
+        <w:t xml:space="preserve">: </w:t>
+      </w:r>
+      <w:r>
+        <w:rPr>
+          <w:lang w:val="nl-NL"/>
+        </w:rPr>
+        <w:t>Uitschakelen van registratiemodule</w:t>
+      </w:r>
+    </w:p>
+    <w:p>
+      <w:pPr>
+        <w:rPr>
+          <w:lang w:val="nl-NL"/>
+        </w:rPr>
+      </w:pPr>
+      <w:r>
+        <w:rPr>
+          <w:b/>
+          <w:bCs/>
+          <w:lang w:val="nl-NL"/>
+        </w:rPr>
+        <w:t>Normaal verloop</w:t>
+      </w:r>
+      <w:r>
+        <w:rPr>
+          <w:lang w:val="nl-NL"/>
+        </w:rPr>
+        <w:t xml:space="preserve">: </w:t>
+      </w:r>
+    </w:p>
+    <w:p>
+      <w:pPr>
+        <w:rPr>
+          <w:lang w:val="nl-NL"/>
+        </w:rPr>
+      </w:pPr>
+      <w:r>
+        <w:rPr>
+          <w:lang w:val="nl-NL"/>
+        </w:rPr>
+        <w:t xml:space="preserve">De administrator/beheerder kan in de instellingen </w:t>
+      </w:r>
+      <w:r>
+        <w:rPr>
+          <w:lang w:val="nl-NL"/>
+        </w:rPr>
+        <w:t>de registratie van bezoekers uitschakelen.</w:t>
+      </w:r>
+    </w:p>
+    <w:p>
+      <w:pPr>
+        <w:rPr>
+          <w:lang w:val="nl-NL"/>
+        </w:rPr>
+      </w:pPr>
+    </w:p>
+    <w:p>
+      <w:pPr>
+        <w:pStyle w:val="Kop2"/>
+      </w:pPr>
+    </w:p>
+    <w:p>
+      <w:pPr>
+        <w:pStyle w:val="Kop2"/>
+      </w:pPr>
+      <w:r>
         <w:t>Vragen aan de opdrachtgever</w:t>
       </w:r>
     </w:p>
@@ -418,17 +981,15 @@
         </w:rPr>
         <w:t xml:space="preserve"> we de </w:t>
       </w:r>
-      <w:proofErr w:type="spellStart"/>
-      <w:r>
-        <w:rPr>
-          <w:rFonts w:ascii="Segoe UI" w:eastAsia="Times New Roman" w:hAnsi="Segoe UI" w:cs="Segoe UI"/>
-          <w:sz w:val="21"/>
-          <w:szCs w:val="21"/>
-          <w:lang w:eastAsia="nl-BE"/>
-        </w:rPr>
-        <w:t>landingpagina</w:t>
-      </w:r>
-      <w:proofErr w:type="spellEnd"/>
+      <w:r>
+        <w:rPr>
+          <w:rFonts w:ascii="Segoe UI" w:eastAsia="Times New Roman" w:hAnsi="Segoe UI" w:cs="Segoe UI"/>
+          <w:sz w:val="21"/>
+          <w:szCs w:val="21"/>
+          <w:lang w:eastAsia="nl-BE"/>
+        </w:rPr>
+        <w:t>landing pagina</w:t>
+      </w:r>
       <w:r>
         <w:rPr>
           <w:rFonts w:ascii="Segoe UI" w:eastAsia="Times New Roman" w:hAnsi="Segoe UI" w:cs="Segoe UI"/>
@@ -598,17 +1159,15 @@
         </w:rPr>
         <w:t xml:space="preserve">Bij registratie een </w:t>
       </w:r>
-      <w:proofErr w:type="spellStart"/>
-      <w:r>
-        <w:rPr>
-          <w:rFonts w:ascii="Segoe UI" w:eastAsia="Times New Roman" w:hAnsi="Segoe UI" w:cs="Segoe UI"/>
-          <w:sz w:val="21"/>
-          <w:szCs w:val="21"/>
-          <w:lang w:eastAsia="nl-BE"/>
-        </w:rPr>
-        <w:t>spelernaam</w:t>
-      </w:r>
-      <w:proofErr w:type="spellEnd"/>
+      <w:r>
+        <w:rPr>
+          <w:rFonts w:ascii="Segoe UI" w:eastAsia="Times New Roman" w:hAnsi="Segoe UI" w:cs="Segoe UI"/>
+          <w:sz w:val="21"/>
+          <w:szCs w:val="21"/>
+          <w:lang w:eastAsia="nl-BE"/>
+        </w:rPr>
+        <w:t>speler naam</w:t>
+      </w:r>
       <w:r>
         <w:rPr>
           <w:rFonts w:ascii="Segoe UI" w:eastAsia="Times New Roman" w:hAnsi="Segoe UI" w:cs="Segoe UI"/>
@@ -711,6 +1270,22 @@
     </w:p>
     <w:p>
       <w:pPr>
+        <w:pStyle w:val="Lijstalinea"/>
+        <w:rPr>
+          <w:rFonts w:ascii="Segoe UI" w:eastAsia="Times New Roman" w:hAnsi="Segoe UI" w:cs="Segoe UI"/>
+          <w:sz w:val="21"/>
+          <w:szCs w:val="21"/>
+          <w:lang w:eastAsia="nl-BE"/>
+        </w:rPr>
+      </w:pPr>
+    </w:p>
+    <w:p>
+      <w:pPr>
+        <w:pStyle w:val="Lijstalinea"/>
+        <w:numPr>
+          <w:ilvl w:val="0"/>
+          <w:numId w:val="1"/>
+        </w:numPr>
         <w:spacing w:after="0" w:line="240" w:lineRule="auto"/>
         <w:rPr>
           <w:rFonts w:ascii="Segoe UI" w:eastAsia="Times New Roman" w:hAnsi="Segoe UI" w:cs="Segoe UI"/>
@@ -719,6 +1294,251 @@
           <w:lang w:eastAsia="nl-BE"/>
         </w:rPr>
       </w:pPr>
+      <w:r>
+        <w:rPr>
+          <w:rFonts w:ascii="Segoe UI" w:eastAsia="Times New Roman" w:hAnsi="Segoe UI" w:cs="Segoe UI"/>
+          <w:sz w:val="21"/>
+          <w:szCs w:val="21"/>
+          <w:lang w:eastAsia="nl-BE"/>
+        </w:rPr>
+        <w:t xml:space="preserve">Gamertag nodig, hier is er een voorkeur om alleen via een unieke </w:t>
+      </w:r>
+      <w:r>
+        <w:rPr>
+          <w:rFonts w:ascii="Segoe UI" w:eastAsia="Times New Roman" w:hAnsi="Segoe UI" w:cs="Segoe UI"/>
+          <w:sz w:val="21"/>
+          <w:szCs w:val="21"/>
+          <w:lang w:eastAsia="nl-BE"/>
+        </w:rPr>
+        <w:t>speler naam</w:t>
+      </w:r>
+      <w:r>
+        <w:rPr>
+          <w:rFonts w:ascii="Segoe UI" w:eastAsia="Times New Roman" w:hAnsi="Segoe UI" w:cs="Segoe UI"/>
+          <w:sz w:val="21"/>
+          <w:szCs w:val="21"/>
+          <w:lang w:eastAsia="nl-BE"/>
+        </w:rPr>
+        <w:t xml:space="preserve"> te werken. </w:t>
+      </w:r>
+    </w:p>
+    <w:p>
+      <w:pPr>
+        <w:pStyle w:val="Lijstalinea"/>
+        <w:rPr>
+          <w:rFonts w:ascii="Segoe UI" w:eastAsia="Times New Roman" w:hAnsi="Segoe UI" w:cs="Segoe UI"/>
+          <w:sz w:val="21"/>
+          <w:szCs w:val="21"/>
+          <w:lang w:eastAsia="nl-BE"/>
+        </w:rPr>
+      </w:pPr>
+    </w:p>
+    <w:p>
+      <w:pPr>
+        <w:pStyle w:val="Lijstalinea"/>
+        <w:numPr>
+          <w:ilvl w:val="0"/>
+          <w:numId w:val="1"/>
+        </w:numPr>
+        <w:spacing w:after="0" w:line="240" w:lineRule="auto"/>
+        <w:rPr>
+          <w:rFonts w:ascii="Segoe UI" w:eastAsia="Times New Roman" w:hAnsi="Segoe UI" w:cs="Segoe UI"/>
+          <w:sz w:val="21"/>
+          <w:szCs w:val="21"/>
+          <w:lang w:eastAsia="nl-BE"/>
+        </w:rPr>
+      </w:pPr>
+      <w:r>
+        <w:rPr>
+          <w:rFonts w:ascii="Segoe UI" w:eastAsia="Times New Roman" w:hAnsi="Segoe UI" w:cs="Segoe UI"/>
+          <w:sz w:val="21"/>
+          <w:szCs w:val="21"/>
+          <w:lang w:eastAsia="nl-BE"/>
+        </w:rPr>
+        <w:t>Registratie uitschakelen?</w:t>
+      </w:r>
+    </w:p>
+    <w:p>
+      <w:pPr>
+        <w:pStyle w:val="Lijstalinea"/>
+        <w:rPr>
+          <w:rFonts w:ascii="Segoe UI" w:eastAsia="Times New Roman" w:hAnsi="Segoe UI" w:cs="Segoe UI"/>
+          <w:sz w:val="21"/>
+          <w:szCs w:val="21"/>
+          <w:lang w:eastAsia="nl-BE"/>
+        </w:rPr>
+      </w:pPr>
+    </w:p>
+    <w:p>
+      <w:pPr>
+        <w:pStyle w:val="Lijstalinea"/>
+        <w:numPr>
+          <w:ilvl w:val="0"/>
+          <w:numId w:val="1"/>
+        </w:numPr>
+        <w:spacing w:after="0" w:line="240" w:lineRule="auto"/>
+        <w:rPr>
+          <w:rFonts w:ascii="Segoe UI" w:eastAsia="Times New Roman" w:hAnsi="Segoe UI" w:cs="Segoe UI"/>
+          <w:sz w:val="21"/>
+          <w:szCs w:val="21"/>
+          <w:lang w:eastAsia="nl-BE"/>
+        </w:rPr>
+      </w:pPr>
+      <w:r>
+        <w:rPr>
+          <w:rFonts w:ascii="Segoe UI" w:eastAsia="Times New Roman" w:hAnsi="Segoe UI" w:cs="Segoe UI"/>
+          <w:sz w:val="21"/>
+          <w:szCs w:val="21"/>
+          <w:lang w:eastAsia="nl-BE"/>
+        </w:rPr>
+        <w:t>Gebruikers laten inloggen met hun gamertag?</w:t>
+      </w:r>
+    </w:p>
+    <w:p>
+      <w:pPr>
+        <w:pStyle w:val="Lijstalinea"/>
+        <w:rPr>
+          <w:rFonts w:ascii="Segoe UI" w:eastAsia="Times New Roman" w:hAnsi="Segoe UI" w:cs="Segoe UI"/>
+          <w:sz w:val="21"/>
+          <w:szCs w:val="21"/>
+          <w:lang w:eastAsia="nl-BE"/>
+        </w:rPr>
+      </w:pPr>
+    </w:p>
+    <w:p>
+      <w:pPr>
+        <w:pStyle w:val="Lijstalinea"/>
+        <w:numPr>
+          <w:ilvl w:val="0"/>
+          <w:numId w:val="1"/>
+        </w:numPr>
+        <w:spacing w:after="0" w:line="240" w:lineRule="auto"/>
+        <w:rPr>
+          <w:rFonts w:ascii="Segoe UI" w:eastAsia="Times New Roman" w:hAnsi="Segoe UI" w:cs="Segoe UI"/>
+          <w:sz w:val="21"/>
+          <w:szCs w:val="21"/>
+          <w:lang w:eastAsia="nl-BE"/>
+        </w:rPr>
+      </w:pPr>
+      <w:r>
+        <w:rPr>
+          <w:rFonts w:ascii="Segoe UI" w:eastAsia="Times New Roman" w:hAnsi="Segoe UI" w:cs="Segoe UI"/>
+          <w:sz w:val="21"/>
+          <w:szCs w:val="21"/>
+          <w:lang w:eastAsia="nl-BE"/>
+        </w:rPr>
+        <w:t>Spelers verwijderen of op inactief?</w:t>
+      </w:r>
+      <w:r>
+        <w:rPr>
+          <w:rFonts w:ascii="Segoe UI" w:eastAsia="Times New Roman" w:hAnsi="Segoe UI" w:cs="Segoe UI"/>
+          <w:sz w:val="21"/>
+          <w:szCs w:val="21"/>
+          <w:lang w:eastAsia="nl-BE"/>
+        </w:rPr>
+        <w:t xml:space="preserve"> GDPR</w:t>
+      </w:r>
+    </w:p>
+    <w:p>
+      <w:pPr>
+        <w:pStyle w:val="Lijstalinea"/>
+        <w:rPr>
+          <w:rFonts w:ascii="Segoe UI" w:eastAsia="Times New Roman" w:hAnsi="Segoe UI" w:cs="Segoe UI"/>
+          <w:sz w:val="21"/>
+          <w:szCs w:val="21"/>
+          <w:lang w:eastAsia="nl-BE"/>
+        </w:rPr>
+      </w:pPr>
+    </w:p>
+    <w:p>
+      <w:pPr>
+        <w:pStyle w:val="Lijstalinea"/>
+        <w:numPr>
+          <w:ilvl w:val="0"/>
+          <w:numId w:val="1"/>
+        </w:numPr>
+        <w:spacing w:after="0" w:line="240" w:lineRule="auto"/>
+        <w:rPr>
+          <w:rFonts w:ascii="Segoe UI" w:eastAsia="Times New Roman" w:hAnsi="Segoe UI" w:cs="Segoe UI"/>
+          <w:sz w:val="21"/>
+          <w:szCs w:val="21"/>
+          <w:lang w:eastAsia="nl-BE"/>
+        </w:rPr>
+      </w:pPr>
+      <w:r>
+        <w:rPr>
+          <w:rFonts w:ascii="Segoe UI" w:eastAsia="Times New Roman" w:hAnsi="Segoe UI" w:cs="Segoe UI"/>
+          <w:sz w:val="21"/>
+          <w:szCs w:val="21"/>
+          <w:lang w:eastAsia="nl-BE"/>
+        </w:rPr>
+        <w:t>Excel</w:t>
+      </w:r>
+      <w:r>
+        <w:rPr>
+          <w:rFonts w:ascii="Segoe UI" w:eastAsia="Times New Roman" w:hAnsi="Segoe UI" w:cs="Segoe UI"/>
+          <w:sz w:val="21"/>
+          <w:szCs w:val="21"/>
+          <w:lang w:val="en-US" w:eastAsia="nl-BE"/>
+        </w:rPr>
+        <w:t xml:space="preserve">? </w:t>
+      </w:r>
+      <w:proofErr w:type="spellStart"/>
+      <w:r>
+        <w:rPr>
+          <w:rFonts w:ascii="Segoe UI" w:eastAsia="Times New Roman" w:hAnsi="Segoe UI" w:cs="Segoe UI"/>
+          <w:sz w:val="21"/>
+          <w:szCs w:val="21"/>
+          <w:lang w:val="en-US" w:eastAsia="nl-BE"/>
+        </w:rPr>
+        <w:t>Geen</w:t>
+      </w:r>
+      <w:proofErr w:type="spellEnd"/>
+      <w:r>
+        <w:rPr>
+          <w:rFonts w:ascii="Segoe UI" w:eastAsia="Times New Roman" w:hAnsi="Segoe UI" w:cs="Segoe UI"/>
+          <w:sz w:val="21"/>
+          <w:szCs w:val="21"/>
+          <w:lang w:val="en-US" w:eastAsia="nl-BE"/>
+        </w:rPr>
+        <w:t xml:space="preserve"> CSV</w:t>
+      </w:r>
+    </w:p>
+    <w:p>
+      <w:pPr>
+        <w:pStyle w:val="Lijstalinea"/>
+        <w:rPr>
+          <w:rFonts w:ascii="Segoe UI" w:eastAsia="Times New Roman" w:hAnsi="Segoe UI" w:cs="Segoe UI"/>
+          <w:sz w:val="21"/>
+          <w:szCs w:val="21"/>
+          <w:lang w:eastAsia="nl-BE"/>
+        </w:rPr>
+      </w:pPr>
+    </w:p>
+    <w:p>
+      <w:pPr>
+        <w:pStyle w:val="Lijstalinea"/>
+        <w:numPr>
+          <w:ilvl w:val="0"/>
+          <w:numId w:val="1"/>
+        </w:numPr>
+        <w:spacing w:after="0" w:line="240" w:lineRule="auto"/>
+        <w:rPr>
+          <w:rFonts w:ascii="Segoe UI" w:eastAsia="Times New Roman" w:hAnsi="Segoe UI" w:cs="Segoe UI"/>
+          <w:sz w:val="21"/>
+          <w:szCs w:val="21"/>
+          <w:lang w:eastAsia="nl-BE"/>
+        </w:rPr>
+      </w:pPr>
+      <w:r>
+        <w:rPr>
+          <w:rFonts w:ascii="Segoe UI" w:eastAsia="Times New Roman" w:hAnsi="Segoe UI" w:cs="Segoe UI"/>
+          <w:sz w:val="21"/>
+          <w:szCs w:val="21"/>
+          <w:lang w:eastAsia="nl-BE"/>
+        </w:rPr>
+        <w:t>Is Bezoeken wel een functionaliteit?</w:t>
+      </w:r>
     </w:p>
     <w:sectPr>
       <w:pgSz w:w="11906" w:h="16838"/>
@@ -1479,6 +2299,7 @@
   <w:style w:type="paragraph" w:default="1" w:styleId="Standaard">
     <w:name w:val="Normal"/>
     <w:qFormat/>
+    <w:rsid w:val="00C52F6D"/>
   </w:style>
   <w:style w:type="paragraph" w:styleId="Kop1">
     <w:name w:val="heading 1"/>

</xml_diff>